<commit_message>
PR 8 short version
</commit_message>
<xml_diff>
--- a/docs/preregistrations/PR8.docx
+++ b/docs/preregistrations/PR8.docx
@@ -723,6 +723,21 @@
       </w:r>
       <w:r>
         <w:t xml:space="preserve">: We will test the null hypothesis that motivated seeing and motivated guessing effects are similar in magnitude, using a two-tailed repeated measures t-test.</w:t>
+      </w:r>
+    </w:p>
+    <w:p>
+      <w:pPr>
+        <w:pStyle w:val="Textkrper"/>
+      </w:pPr>
+      <w:r>
+        <w:rPr>
+          <w:iCs/>
+          <w:i/>
+        </w:rPr>
+        <w:t xml:space="preserve">Hypothesis 4 (MOTIVATED SEEING ON TOP OF MOTIVATED GUESSING)</w:t>
+      </w:r>
+      <w:r>
+        <w:t xml:space="preserve">: We will test the null hypothesis that the proportion of reports of seeing a bird is similar on bird-loss and fish-loss non-occluded trials, after regressing out the variance explained by the difference in the proportion of reports of seeing a bird on bird-loss and fish-loss occluded trials. This will be done in two steps. First, a linear regression model will be fit to predict subject-level differences in the proportion of seeing a bird in fish-loss and bird-loss non-occluded trials from the same difference extracted from occluded trials. Then, we will test the significance of the intercept term against zero. A positive intercept term will indicate that associating a stimulus with point loss affects perceptual decisions over and above what can be explained by guessing beahviour.</w:t>
       </w:r>
     </w:p>
     <w:p>

</xml_diff>